<commit_message>
Fixed IO Management Applied IO Management in all modules Fixed GPIO-Driver and created a pin-map-config file
SPI still does not work correctly , when wake up from power-save
</commit_message>
<xml_diff>
--- a/doc/RPi_Hat_Command_Reference.docx
+++ b/doc/RPi_Hat_Command_Reference.docx
@@ -277,6 +277,7 @@
                       <w:lang w:val="en-GB"/>
                     </w:rPr>
                   </w:pPr>
+                  <w:proofErr w:type="spellStart"/>
                   <w:r>
                     <w:rPr>
                       <w:rStyle w:val="hps"/>
@@ -285,6 +286,7 @@
                     </w:rPr>
                     <w:t>Bsp</w:t>
                   </w:r>
+                  <w:proofErr w:type="spellEnd"/>
                 </w:p>
               </w:tc>
               <w:tc>
@@ -770,6 +772,7 @@
                       <w:lang w:val="en-GB"/>
                     </w:rPr>
                   </w:pPr>
+                  <w:proofErr w:type="spellStart"/>
                   <w:r>
                     <w:rPr>
                       <w:rStyle w:val="hps"/>
@@ -778,6 +781,7 @@
                     </w:rPr>
                     <w:t>Bsp</w:t>
                   </w:r>
+                  <w:proofErr w:type="spellEnd"/>
                 </w:p>
               </w:tc>
               <w:tc>
@@ -1218,6 +1222,7 @@
                       <w:lang w:val="en-GB"/>
                     </w:rPr>
                   </w:pPr>
+                  <w:proofErr w:type="spellStart"/>
                   <w:r>
                     <w:rPr>
                       <w:rStyle w:val="hps"/>
@@ -1226,6 +1231,7 @@
                     </w:rPr>
                     <w:t>Bsp</w:t>
                   </w:r>
+                  <w:proofErr w:type="spellEnd"/>
                 </w:p>
               </w:tc>
               <w:tc>
@@ -1585,6 +1591,7 @@
                       <w:lang w:val="en-GB"/>
                     </w:rPr>
                   </w:pPr>
+                  <w:proofErr w:type="spellStart"/>
                   <w:r>
                     <w:rPr>
                       <w:rStyle w:val="hps"/>
@@ -1593,6 +1600,7 @@
                     </w:rPr>
                     <w:t>INPUT_n</w:t>
                   </w:r>
+                  <w:proofErr w:type="spellEnd"/>
                 </w:p>
               </w:tc>
             </w:tr>
@@ -1833,6 +1841,7 @@
                       <w:lang w:val="en-GB"/>
                     </w:rPr>
                   </w:pPr>
+                  <w:proofErr w:type="spellStart"/>
                   <w:r>
                     <w:rPr>
                       <w:rStyle w:val="hps"/>
@@ -1841,6 +1850,7 @@
                     </w:rPr>
                     <w:t>Bsp</w:t>
                   </w:r>
+                  <w:proofErr w:type="spellEnd"/>
                 </w:p>
               </w:tc>
               <w:tc>
@@ -1872,6 +1882,7 @@
                     </w:rPr>
                     <w:t>0x04</w:t>
                   </w:r>
+                  <w:proofErr w:type="gramStart"/>
                   <w:r>
                     <w:rPr>
                       <w:rStyle w:val="hps"/>
@@ -1880,6 +1891,7 @@
                     </w:rPr>
                     <w:t>..</w:t>
                   </w:r>
+                  <w:proofErr w:type="gramEnd"/>
                   <w:r>
                     <w:rPr>
                       <w:rStyle w:val="hps"/>
@@ -2072,6 +2084,7 @@
           <w:lang w:val="en-US"/>
         </w:rPr>
       </w:pPr>
+      <w:proofErr w:type="spellStart"/>
       <w:r>
         <w:rPr>
           <w:lang w:val="en-US"/>
@@ -2082,7 +2095,14 @@
         <w:rPr>
           <w:lang w:val="en-US"/>
         </w:rPr>
-        <w:t>_MSB = ID</w:t>
+        <w:t>_MSB</w:t>
+      </w:r>
+      <w:proofErr w:type="spellEnd"/>
+      <w:r>
+        <w:rPr>
+          <w:lang w:val="en-US"/>
+        </w:rPr>
+        <w:t xml:space="preserve"> = ID</w:t>
       </w:r>
       <w:r>
         <w:rPr>
@@ -2105,11 +2125,19 @@
           <w:lang w:val="en-US"/>
         </w:rPr>
       </w:pPr>
+      <w:proofErr w:type="spellStart"/>
       <w:r>
         <w:rPr>
           <w:lang w:val="en-US"/>
         </w:rPr>
-        <w:t>INPUT_x_LSB = state</w:t>
+        <w:t>INPUT_x_LSB</w:t>
+      </w:r>
+      <w:proofErr w:type="spellEnd"/>
+      <w:r>
+        <w:rPr>
+          <w:lang w:val="en-US"/>
+        </w:rPr>
+        <w:t xml:space="preserve"> = state</w:t>
       </w:r>
       <w:r>
         <w:rPr>
@@ -2520,6 +2548,7 @@
                       <w:lang w:val="en-GB"/>
                     </w:rPr>
                   </w:pPr>
+                  <w:proofErr w:type="spellStart"/>
                   <w:r>
                     <w:rPr>
                       <w:rStyle w:val="hps"/>
@@ -2528,6 +2557,7 @@
                     </w:rPr>
                     <w:t>Bsp</w:t>
                   </w:r>
+                  <w:proofErr w:type="spellEnd"/>
                 </w:p>
               </w:tc>
               <w:tc>
@@ -2902,6 +2932,7 @@
                       <w:lang w:val="en-GB"/>
                     </w:rPr>
                   </w:pPr>
+                  <w:proofErr w:type="spellStart"/>
                   <w:r>
                     <w:rPr>
                       <w:rStyle w:val="hps"/>
@@ -2918,6 +2949,7 @@
                     </w:rPr>
                     <w:t>_n</w:t>
                   </w:r>
+                  <w:proofErr w:type="spellEnd"/>
                 </w:p>
               </w:tc>
             </w:tr>
@@ -3158,6 +3190,7 @@
                       <w:lang w:val="en-GB"/>
                     </w:rPr>
                   </w:pPr>
+                  <w:proofErr w:type="spellStart"/>
                   <w:r>
                     <w:rPr>
                       <w:rStyle w:val="hps"/>
@@ -3166,6 +3199,7 @@
                     </w:rPr>
                     <w:t>Bsp</w:t>
                   </w:r>
+                  <w:proofErr w:type="spellEnd"/>
                 </w:p>
               </w:tc>
               <w:tc>
@@ -3195,8 +3229,18 @@
                       <w:b/>
                       <w:lang w:val="en-GB"/>
                     </w:rPr>
-                    <w:t>0x04..</w:t>
-                  </w:r>
+                    <w:t>0x04</w:t>
+                  </w:r>
+                  <w:proofErr w:type="gramStart"/>
+                  <w:r>
+                    <w:rPr>
+                      <w:rStyle w:val="hps"/>
+                      <w:b/>
+                      <w:lang w:val="en-GB"/>
+                    </w:rPr>
+                    <w:t>..</w:t>
+                  </w:r>
+                  <w:proofErr w:type="gramEnd"/>
                   <w:r>
                     <w:rPr>
                       <w:rStyle w:val="hps"/>
@@ -3389,6 +3433,7 @@
           <w:lang w:val="en-US"/>
         </w:rPr>
       </w:pPr>
+      <w:proofErr w:type="spellStart"/>
       <w:r>
         <w:rPr>
           <w:lang w:val="en-US"/>
@@ -3405,7 +3450,14 @@
         <w:rPr>
           <w:lang w:val="en-US"/>
         </w:rPr>
-        <w:t>_MSB = ID</w:t>
+        <w:t>_MSB</w:t>
+      </w:r>
+      <w:proofErr w:type="spellEnd"/>
+      <w:r>
+        <w:rPr>
+          <w:lang w:val="en-US"/>
+        </w:rPr>
+        <w:t xml:space="preserve"> = ID</w:t>
       </w:r>
       <w:r>
         <w:rPr>
@@ -3428,11 +3480,19 @@
           <w:lang w:val="en-US"/>
         </w:rPr>
       </w:pPr>
+      <w:proofErr w:type="spellStart"/>
       <w:r>
         <w:rPr>
           <w:lang w:val="en-US"/>
         </w:rPr>
-        <w:t>OUTPUT_x_LSB = state</w:t>
+        <w:t>OUTPUT_x_LSB</w:t>
+      </w:r>
+      <w:proofErr w:type="spellEnd"/>
+      <w:r>
+        <w:rPr>
+          <w:lang w:val="en-US"/>
+        </w:rPr>
+        <w:t xml:space="preserve"> = state</w:t>
       </w:r>
       <w:r>
         <w:rPr>
@@ -3550,18 +3610,19 @@
               <w:tblLook w:val="04A0" w:firstRow="1" w:lastRow="0" w:firstColumn="1" w:lastColumn="0" w:noHBand="0" w:noVBand="1"/>
             </w:tblPr>
             <w:tblGrid>
-              <w:gridCol w:w="961"/>
-              <w:gridCol w:w="1141"/>
-              <w:gridCol w:w="894"/>
-              <w:gridCol w:w="1340"/>
-              <w:gridCol w:w="937"/>
-              <w:gridCol w:w="1559"/>
-              <w:gridCol w:w="2142"/>
+              <w:gridCol w:w="1028"/>
+              <w:gridCol w:w="879"/>
+              <w:gridCol w:w="790"/>
+              <w:gridCol w:w="1115"/>
+              <w:gridCol w:w="692"/>
+              <w:gridCol w:w="1291"/>
+              <w:gridCol w:w="1757"/>
+              <w:gridCol w:w="1422"/>
             </w:tblGrid>
             <w:tr>
               <w:tc>
                 <w:tcPr>
-                  <w:tcW w:w="1151" w:type="dxa"/>
+                  <w:tcW w:w="1028" w:type="dxa"/>
                   <w:tcBorders>
                     <w:top w:val="single" w:sz="4" w:space="0" w:color="F2F2F2" w:themeColor="background1" w:themeShade="F2"/>
                     <w:left w:val="single" w:sz="4" w:space="0" w:color="F2F2F2" w:themeColor="background1" w:themeShade="F2"/>
@@ -3591,7 +3652,7 @@
               </w:tc>
               <w:tc>
                 <w:tcPr>
-                  <w:tcW w:w="1419" w:type="dxa"/>
+                  <w:tcW w:w="879" w:type="dxa"/>
                   <w:tcBorders>
                     <w:top w:val="single" w:sz="12" w:space="0" w:color="auto"/>
                     <w:left w:val="single" w:sz="12" w:space="0" w:color="auto"/>
@@ -3607,17 +3668,17 @@
                     <w:rPr>
                       <w:rStyle w:val="hps"/>
                       <w:b/>
-                      <w:sz w:val="20"/>
-                      <w:szCs w:val="20"/>
-                      <w:lang w:val="en-GB"/>
-                    </w:rPr>
-                  </w:pPr>
-                  <w:r>
-                    <w:rPr>
-                      <w:rStyle w:val="hps"/>
-                      <w:b/>
-                      <w:sz w:val="20"/>
-                      <w:szCs w:val="20"/>
+                      <w:sz w:val="16"/>
+                      <w:szCs w:val="16"/>
+                      <w:lang w:val="en-GB"/>
+                    </w:rPr>
+                  </w:pPr>
+                  <w:r>
+                    <w:rPr>
+                      <w:rStyle w:val="hps"/>
+                      <w:b/>
+                      <w:sz w:val="16"/>
+                      <w:szCs w:val="16"/>
                       <w:lang w:val="en-GB"/>
                     </w:rPr>
                     <w:t>LEGNTH</w:t>
@@ -3626,7 +3687,7 @@
               </w:tc>
               <w:tc>
                 <w:tcPr>
-                  <w:tcW w:w="1233" w:type="dxa"/>
+                  <w:tcW w:w="790" w:type="dxa"/>
                   <w:tcBorders>
                     <w:top w:val="single" w:sz="12" w:space="0" w:color="auto"/>
                     <w:left w:val="single" w:sz="6" w:space="0" w:color="auto"/>
@@ -3642,17 +3703,17 @@
                     <w:rPr>
                       <w:rStyle w:val="hps"/>
                       <w:b/>
-                      <w:sz w:val="20"/>
-                      <w:szCs w:val="20"/>
-                      <w:lang w:val="en-GB"/>
-                    </w:rPr>
-                  </w:pPr>
-                  <w:r>
-                    <w:rPr>
-                      <w:rStyle w:val="hps"/>
-                      <w:b/>
-                      <w:sz w:val="20"/>
-                      <w:szCs w:val="20"/>
+                      <w:sz w:val="16"/>
+                      <w:szCs w:val="16"/>
+                      <w:lang w:val="en-GB"/>
+                    </w:rPr>
+                  </w:pPr>
+                  <w:r>
+                    <w:rPr>
+                      <w:rStyle w:val="hps"/>
+                      <w:b/>
+                      <w:sz w:val="16"/>
+                      <w:szCs w:val="16"/>
                       <w:lang w:val="en-GB"/>
                     </w:rPr>
                     <w:t>CMD</w:t>
@@ -3661,7 +3722,7 @@
               </w:tc>
               <w:tc>
                 <w:tcPr>
-                  <w:tcW w:w="1464" w:type="dxa"/>
+                  <w:tcW w:w="1115" w:type="dxa"/>
                   <w:tcBorders>
                     <w:top w:val="single" w:sz="12" w:space="0" w:color="auto"/>
                     <w:left w:val="single" w:sz="6" w:space="0" w:color="auto"/>
@@ -3676,17 +3737,17 @@
                     <w:rPr>
                       <w:rStyle w:val="hps"/>
                       <w:b/>
-                      <w:sz w:val="20"/>
-                      <w:szCs w:val="20"/>
-                      <w:lang w:val="en-GB"/>
-                    </w:rPr>
-                  </w:pPr>
-                  <w:r>
-                    <w:rPr>
-                      <w:rStyle w:val="hps"/>
-                      <w:b/>
-                      <w:sz w:val="20"/>
-                      <w:szCs w:val="20"/>
+                      <w:sz w:val="16"/>
+                      <w:szCs w:val="16"/>
+                      <w:lang w:val="en-GB"/>
+                    </w:rPr>
+                  </w:pPr>
+                  <w:r>
+                    <w:rPr>
+                      <w:rStyle w:val="hps"/>
+                      <w:b/>
+                      <w:sz w:val="16"/>
+                      <w:szCs w:val="16"/>
                       <w:lang w:val="en-GB"/>
                     </w:rPr>
                     <w:t>OUTPUT_ID</w:t>
@@ -3695,7 +3756,7 @@
               </w:tc>
               <w:tc>
                 <w:tcPr>
-                  <w:tcW w:w="1233" w:type="dxa"/>
+                  <w:tcW w:w="692" w:type="dxa"/>
                   <w:tcBorders>
                     <w:top w:val="single" w:sz="12" w:space="0" w:color="auto"/>
                     <w:left w:val="single" w:sz="6" w:space="0" w:color="auto"/>
@@ -3710,17 +3771,17 @@
                     <w:rPr>
                       <w:rStyle w:val="hps"/>
                       <w:b/>
-                      <w:sz w:val="20"/>
-                      <w:szCs w:val="20"/>
-                      <w:lang w:val="en-GB"/>
-                    </w:rPr>
-                  </w:pPr>
-                  <w:r>
-                    <w:rPr>
-                      <w:rStyle w:val="hps"/>
-                      <w:b/>
-                      <w:sz w:val="20"/>
-                      <w:szCs w:val="20"/>
+                      <w:sz w:val="16"/>
+                      <w:szCs w:val="16"/>
+                      <w:lang w:val="en-GB"/>
+                    </w:rPr>
+                  </w:pPr>
+                  <w:r>
+                    <w:rPr>
+                      <w:rStyle w:val="hps"/>
+                      <w:b/>
+                      <w:sz w:val="16"/>
+                      <w:szCs w:val="16"/>
                       <w:lang w:val="en-GB"/>
                     </w:rPr>
                     <w:t>STATE</w:t>
@@ -3729,7 +3790,7 @@
               </w:tc>
               <w:tc>
                 <w:tcPr>
-                  <w:tcW w:w="1233" w:type="dxa"/>
+                  <w:tcW w:w="1291" w:type="dxa"/>
                   <w:tcBorders>
                     <w:top w:val="single" w:sz="12" w:space="0" w:color="auto"/>
                     <w:left w:val="single" w:sz="6" w:space="0" w:color="auto"/>
@@ -3744,36 +3805,26 @@
                     <w:rPr>
                       <w:rStyle w:val="hps"/>
                       <w:b/>
-                      <w:sz w:val="20"/>
-                      <w:szCs w:val="20"/>
-                      <w:lang w:val="en-GB"/>
-                    </w:rPr>
-                  </w:pPr>
-                  <w:r>
-                    <w:rPr>
-                      <w:rStyle w:val="hps"/>
-                      <w:b/>
-                      <w:sz w:val="20"/>
-                      <w:szCs w:val="20"/>
-                      <w:lang w:val="en-GB"/>
-                    </w:rPr>
-                    <w:t>DURATION</w:t>
-                  </w:r>
-                  <w:r>
-                    <w:rPr>
-                      <w:rStyle w:val="hps"/>
-                      <w:b/>
-                      <w:sz w:val="20"/>
-                      <w:szCs w:val="20"/>
-                      <w:lang w:val="en-GB"/>
-                    </w:rPr>
-                    <w:t>_MS</w:t>
-                  </w:r>
-                </w:p>
-              </w:tc>
-              <w:tc>
-                <w:tcPr>
-                  <w:tcW w:w="1233" w:type="dxa"/>
+                      <w:sz w:val="16"/>
+                      <w:szCs w:val="16"/>
+                      <w:lang w:val="en-GB"/>
+                    </w:rPr>
+                  </w:pPr>
+                  <w:r>
+                    <w:rPr>
+                      <w:rStyle w:val="hps"/>
+                      <w:b/>
+                      <w:sz w:val="16"/>
+                      <w:szCs w:val="16"/>
+                      <w:lang w:val="en-GB"/>
+                    </w:rPr>
+                    <w:t>DURATION_MS</w:t>
+                  </w:r>
+                </w:p>
+              </w:tc>
+              <w:tc>
+                <w:tcPr>
+                  <w:tcW w:w="1757" w:type="dxa"/>
                   <w:tcBorders>
                     <w:top w:val="single" w:sz="12" w:space="0" w:color="auto"/>
                     <w:left w:val="single" w:sz="6" w:space="0" w:color="auto"/>
@@ -3788,30 +3839,54 @@
                     <w:rPr>
                       <w:rStyle w:val="hps"/>
                       <w:b/>
-                      <w:sz w:val="20"/>
-                      <w:szCs w:val="20"/>
-                      <w:lang w:val="en-GB"/>
-                    </w:rPr>
-                  </w:pPr>
-                  <w:r>
-                    <w:rPr>
-                      <w:rStyle w:val="hps"/>
-                      <w:b/>
-                      <w:sz w:val="20"/>
-                      <w:szCs w:val="20"/>
-                      <w:lang w:val="en-GB"/>
-                    </w:rPr>
-                    <w:t>TOGGLE</w:t>
-                  </w:r>
-                  <w:r>
-                    <w:rPr>
-                      <w:rStyle w:val="hps"/>
-                      <w:b/>
-                      <w:sz w:val="20"/>
-                      <w:szCs w:val="20"/>
-                      <w:lang w:val="en-GB"/>
-                    </w:rPr>
-                    <w:t>_PERIOD_MS</w:t>
+                      <w:sz w:val="16"/>
+                      <w:szCs w:val="16"/>
+                      <w:lang w:val="en-GB"/>
+                    </w:rPr>
+                  </w:pPr>
+                  <w:r>
+                    <w:rPr>
+                      <w:rStyle w:val="hps"/>
+                      <w:b/>
+                      <w:sz w:val="16"/>
+                      <w:szCs w:val="16"/>
+                      <w:lang w:val="en-GB"/>
+                    </w:rPr>
+                    <w:t>TOGGLE_PERIOD_MS</w:t>
+                  </w:r>
+                </w:p>
+              </w:tc>
+              <w:tc>
+                <w:tcPr>
+                  <w:tcW w:w="1422" w:type="dxa"/>
+                  <w:tcBorders>
+                    <w:top w:val="single" w:sz="12" w:space="0" w:color="auto"/>
+                    <w:left w:val="single" w:sz="6" w:space="0" w:color="auto"/>
+                    <w:bottom w:val="single" w:sz="6" w:space="0" w:color="auto"/>
+                    <w:right w:val="single" w:sz="12" w:space="0" w:color="auto"/>
+                  </w:tcBorders>
+                  <w:shd w:val="clear" w:color="auto" w:fill="BFBFBF" w:themeFill="background1" w:themeFillShade="BF"/>
+                </w:tcPr>
+                <w:p>
+                  <w:pPr>
+                    <w:jc w:val="center"/>
+                    <w:rPr>
+                      <w:rStyle w:val="hps"/>
+                      <w:b/>
+                      <w:sz w:val="16"/>
+                      <w:szCs w:val="16"/>
+                      <w:lang w:val="en-GB"/>
+                    </w:rPr>
+                  </w:pPr>
+                  <w:r>
+                    <w:rPr>
+                      <w:rStyle w:val="hps"/>
+                      <w:b/>
+                      <w:sz w:val="16"/>
+                      <w:szCs w:val="16"/>
+                      <w:lang w:val="en-GB"/>
+                    </w:rPr>
+                    <w:t>…</w:t>
                   </w:r>
                 </w:p>
               </w:tc>
@@ -3819,7 +3894,7 @@
             <w:tr>
               <w:tc>
                 <w:tcPr>
-                  <w:tcW w:w="1151" w:type="dxa"/>
+                  <w:tcW w:w="1028" w:type="dxa"/>
                   <w:tcBorders>
                     <w:top w:val="nil"/>
                     <w:left w:val="single" w:sz="4" w:space="0" w:color="F2F2F2" w:themeColor="background1" w:themeShade="F2"/>
@@ -3849,7 +3924,7 @@
               </w:tc>
               <w:tc>
                 <w:tcPr>
-                  <w:tcW w:w="1419" w:type="dxa"/>
+                  <w:tcW w:w="879" w:type="dxa"/>
                   <w:tcBorders>
                     <w:top w:val="single" w:sz="6" w:space="0" w:color="auto"/>
                     <w:left w:val="single" w:sz="12" w:space="0" w:color="auto"/>
@@ -3865,17 +3940,17 @@
                     <w:rPr>
                       <w:rStyle w:val="hps"/>
                       <w:b/>
-                      <w:sz w:val="20"/>
-                      <w:szCs w:val="20"/>
-                      <w:lang w:val="en-GB"/>
-                    </w:rPr>
-                  </w:pPr>
-                  <w:r>
-                    <w:rPr>
-                      <w:rStyle w:val="hps"/>
-                      <w:b/>
-                      <w:sz w:val="20"/>
-                      <w:szCs w:val="20"/>
+                      <w:sz w:val="16"/>
+                      <w:szCs w:val="16"/>
+                      <w:lang w:val="en-GB"/>
+                    </w:rPr>
+                  </w:pPr>
+                  <w:r>
+                    <w:rPr>
+                      <w:rStyle w:val="hps"/>
+                      <w:b/>
+                      <w:sz w:val="16"/>
+                      <w:szCs w:val="16"/>
                       <w:lang w:val="en-GB"/>
                     </w:rPr>
                     <w:t>1</w:t>
@@ -3884,33 +3959,33 @@
               </w:tc>
               <w:tc>
                 <w:tcPr>
-                  <w:tcW w:w="1233" w:type="dxa"/>
-                  <w:tcBorders>
-                    <w:top w:val="single" w:sz="6" w:space="0" w:color="auto"/>
-                    <w:left w:val="single" w:sz="6" w:space="0" w:color="auto"/>
-                    <w:bottom w:val="single" w:sz="6" w:space="0" w:color="auto"/>
-                    <w:right w:val="single" w:sz="12" w:space="0" w:color="auto"/>
-                  </w:tcBorders>
-                  <w:shd w:val="clear" w:color="auto" w:fill="BFBFBF" w:themeFill="background1" w:themeFillShade="BF"/>
-                  <w:vAlign w:val="center"/>
-                </w:tcPr>
-                <w:p>
-                  <w:pPr>
-                    <w:jc w:val="center"/>
-                    <w:rPr>
-                      <w:rStyle w:val="hps"/>
-                      <w:b/>
-                      <w:sz w:val="20"/>
-                      <w:szCs w:val="20"/>
-                      <w:lang w:val="en-GB"/>
-                    </w:rPr>
-                  </w:pPr>
-                  <w:r>
-                    <w:rPr>
-                      <w:rStyle w:val="hps"/>
-                      <w:b/>
-                      <w:sz w:val="20"/>
-                      <w:szCs w:val="20"/>
+                  <w:tcW w:w="790" w:type="dxa"/>
+                  <w:tcBorders>
+                    <w:top w:val="single" w:sz="6" w:space="0" w:color="auto"/>
+                    <w:left w:val="single" w:sz="6" w:space="0" w:color="auto"/>
+                    <w:bottom w:val="single" w:sz="6" w:space="0" w:color="auto"/>
+                    <w:right w:val="single" w:sz="12" w:space="0" w:color="auto"/>
+                  </w:tcBorders>
+                  <w:shd w:val="clear" w:color="auto" w:fill="BFBFBF" w:themeFill="background1" w:themeFillShade="BF"/>
+                  <w:vAlign w:val="center"/>
+                </w:tcPr>
+                <w:p>
+                  <w:pPr>
+                    <w:jc w:val="center"/>
+                    <w:rPr>
+                      <w:rStyle w:val="hps"/>
+                      <w:b/>
+                      <w:sz w:val="16"/>
+                      <w:szCs w:val="16"/>
+                      <w:lang w:val="en-GB"/>
+                    </w:rPr>
+                  </w:pPr>
+                  <w:r>
+                    <w:rPr>
+                      <w:rStyle w:val="hps"/>
+                      <w:b/>
+                      <w:sz w:val="16"/>
+                      <w:szCs w:val="16"/>
                       <w:lang w:val="en-GB"/>
                     </w:rPr>
                     <w:t>1</w:t>
@@ -3919,32 +3994,32 @@
               </w:tc>
               <w:tc>
                 <w:tcPr>
-                  <w:tcW w:w="1464" w:type="dxa"/>
-                  <w:tcBorders>
-                    <w:top w:val="single" w:sz="6" w:space="0" w:color="auto"/>
-                    <w:left w:val="single" w:sz="6" w:space="0" w:color="auto"/>
-                    <w:bottom w:val="single" w:sz="6" w:space="0" w:color="auto"/>
-                    <w:right w:val="single" w:sz="12" w:space="0" w:color="auto"/>
-                  </w:tcBorders>
-                  <w:shd w:val="clear" w:color="auto" w:fill="BFBFBF" w:themeFill="background1" w:themeFillShade="BF"/>
-                </w:tcPr>
-                <w:p>
-                  <w:pPr>
-                    <w:jc w:val="center"/>
-                    <w:rPr>
-                      <w:rStyle w:val="hps"/>
-                      <w:b/>
-                      <w:sz w:val="20"/>
-                      <w:szCs w:val="20"/>
-                      <w:lang w:val="en-GB"/>
-                    </w:rPr>
-                  </w:pPr>
-                  <w:r>
-                    <w:rPr>
-                      <w:rStyle w:val="hps"/>
-                      <w:b/>
-                      <w:sz w:val="20"/>
-                      <w:szCs w:val="20"/>
+                  <w:tcW w:w="1115" w:type="dxa"/>
+                  <w:tcBorders>
+                    <w:top w:val="single" w:sz="6" w:space="0" w:color="auto"/>
+                    <w:left w:val="single" w:sz="6" w:space="0" w:color="auto"/>
+                    <w:bottom w:val="single" w:sz="6" w:space="0" w:color="auto"/>
+                    <w:right w:val="single" w:sz="12" w:space="0" w:color="auto"/>
+                  </w:tcBorders>
+                  <w:shd w:val="clear" w:color="auto" w:fill="BFBFBF" w:themeFill="background1" w:themeFillShade="BF"/>
+                </w:tcPr>
+                <w:p>
+                  <w:pPr>
+                    <w:jc w:val="center"/>
+                    <w:rPr>
+                      <w:rStyle w:val="hps"/>
+                      <w:b/>
+                      <w:sz w:val="16"/>
+                      <w:szCs w:val="16"/>
+                      <w:lang w:val="en-GB"/>
+                    </w:rPr>
+                  </w:pPr>
+                  <w:r>
+                    <w:rPr>
+                      <w:rStyle w:val="hps"/>
+                      <w:b/>
+                      <w:sz w:val="16"/>
+                      <w:szCs w:val="16"/>
                       <w:lang w:val="en-GB"/>
                     </w:rPr>
                     <w:t>1</w:t>
@@ -3953,32 +4028,32 @@
               </w:tc>
               <w:tc>
                 <w:tcPr>
-                  <w:tcW w:w="1233" w:type="dxa"/>
-                  <w:tcBorders>
-                    <w:top w:val="single" w:sz="6" w:space="0" w:color="auto"/>
-                    <w:left w:val="single" w:sz="6" w:space="0" w:color="auto"/>
-                    <w:bottom w:val="single" w:sz="6" w:space="0" w:color="auto"/>
-                    <w:right w:val="single" w:sz="12" w:space="0" w:color="auto"/>
-                  </w:tcBorders>
-                  <w:shd w:val="clear" w:color="auto" w:fill="BFBFBF" w:themeFill="background1" w:themeFillShade="BF"/>
-                </w:tcPr>
-                <w:p>
-                  <w:pPr>
-                    <w:jc w:val="center"/>
-                    <w:rPr>
-                      <w:rStyle w:val="hps"/>
-                      <w:b/>
-                      <w:sz w:val="20"/>
-                      <w:szCs w:val="20"/>
-                      <w:lang w:val="en-GB"/>
-                    </w:rPr>
-                  </w:pPr>
-                  <w:r>
-                    <w:rPr>
-                      <w:rStyle w:val="hps"/>
-                      <w:b/>
-                      <w:sz w:val="20"/>
-                      <w:szCs w:val="20"/>
+                  <w:tcW w:w="692" w:type="dxa"/>
+                  <w:tcBorders>
+                    <w:top w:val="single" w:sz="6" w:space="0" w:color="auto"/>
+                    <w:left w:val="single" w:sz="6" w:space="0" w:color="auto"/>
+                    <w:bottom w:val="single" w:sz="6" w:space="0" w:color="auto"/>
+                    <w:right w:val="single" w:sz="12" w:space="0" w:color="auto"/>
+                  </w:tcBorders>
+                  <w:shd w:val="clear" w:color="auto" w:fill="BFBFBF" w:themeFill="background1" w:themeFillShade="BF"/>
+                </w:tcPr>
+                <w:p>
+                  <w:pPr>
+                    <w:jc w:val="center"/>
+                    <w:rPr>
+                      <w:rStyle w:val="hps"/>
+                      <w:b/>
+                      <w:sz w:val="16"/>
+                      <w:szCs w:val="16"/>
+                      <w:lang w:val="en-GB"/>
+                    </w:rPr>
+                  </w:pPr>
+                  <w:r>
+                    <w:rPr>
+                      <w:rStyle w:val="hps"/>
+                      <w:b/>
+                      <w:sz w:val="16"/>
+                      <w:szCs w:val="16"/>
                       <w:lang w:val="en-GB"/>
                     </w:rPr>
                     <w:t>1</w:t>
@@ -3987,32 +4062,32 @@
               </w:tc>
               <w:tc>
                 <w:tcPr>
-                  <w:tcW w:w="1233" w:type="dxa"/>
-                  <w:tcBorders>
-                    <w:top w:val="single" w:sz="6" w:space="0" w:color="auto"/>
-                    <w:left w:val="single" w:sz="6" w:space="0" w:color="auto"/>
-                    <w:bottom w:val="single" w:sz="6" w:space="0" w:color="auto"/>
-                    <w:right w:val="single" w:sz="12" w:space="0" w:color="auto"/>
-                  </w:tcBorders>
-                  <w:shd w:val="clear" w:color="auto" w:fill="BFBFBF" w:themeFill="background1" w:themeFillShade="BF"/>
-                </w:tcPr>
-                <w:p>
-                  <w:pPr>
-                    <w:jc w:val="center"/>
-                    <w:rPr>
-                      <w:rStyle w:val="hps"/>
-                      <w:b/>
-                      <w:sz w:val="20"/>
-                      <w:szCs w:val="20"/>
-                      <w:lang w:val="en-GB"/>
-                    </w:rPr>
-                  </w:pPr>
-                  <w:r>
-                    <w:rPr>
-                      <w:rStyle w:val="hps"/>
-                      <w:b/>
-                      <w:sz w:val="20"/>
-                      <w:szCs w:val="20"/>
+                  <w:tcW w:w="1291" w:type="dxa"/>
+                  <w:tcBorders>
+                    <w:top w:val="single" w:sz="6" w:space="0" w:color="auto"/>
+                    <w:left w:val="single" w:sz="6" w:space="0" w:color="auto"/>
+                    <w:bottom w:val="single" w:sz="6" w:space="0" w:color="auto"/>
+                    <w:right w:val="single" w:sz="12" w:space="0" w:color="auto"/>
+                  </w:tcBorders>
+                  <w:shd w:val="clear" w:color="auto" w:fill="BFBFBF" w:themeFill="background1" w:themeFillShade="BF"/>
+                </w:tcPr>
+                <w:p>
+                  <w:pPr>
+                    <w:jc w:val="center"/>
+                    <w:rPr>
+                      <w:rStyle w:val="hps"/>
+                      <w:b/>
+                      <w:sz w:val="16"/>
+                      <w:szCs w:val="16"/>
+                      <w:lang w:val="en-GB"/>
+                    </w:rPr>
+                  </w:pPr>
+                  <w:r>
+                    <w:rPr>
+                      <w:rStyle w:val="hps"/>
+                      <w:b/>
+                      <w:sz w:val="16"/>
+                      <w:szCs w:val="16"/>
                       <w:lang w:val="en-GB"/>
                     </w:rPr>
                     <w:t>4</w:t>
@@ -4021,35 +4096,69 @@
               </w:tc>
               <w:tc>
                 <w:tcPr>
-                  <w:tcW w:w="1233" w:type="dxa"/>
-                  <w:tcBorders>
-                    <w:top w:val="single" w:sz="6" w:space="0" w:color="auto"/>
-                    <w:left w:val="single" w:sz="6" w:space="0" w:color="auto"/>
-                    <w:bottom w:val="single" w:sz="6" w:space="0" w:color="auto"/>
-                    <w:right w:val="single" w:sz="12" w:space="0" w:color="auto"/>
-                  </w:tcBorders>
-                  <w:shd w:val="clear" w:color="auto" w:fill="BFBFBF" w:themeFill="background1" w:themeFillShade="BF"/>
-                </w:tcPr>
-                <w:p>
-                  <w:pPr>
-                    <w:jc w:val="center"/>
-                    <w:rPr>
-                      <w:rStyle w:val="hps"/>
-                      <w:b/>
-                      <w:sz w:val="20"/>
-                      <w:szCs w:val="20"/>
-                      <w:lang w:val="en-GB"/>
-                    </w:rPr>
-                  </w:pPr>
-                  <w:r>
-                    <w:rPr>
-                      <w:rStyle w:val="hps"/>
-                      <w:b/>
-                      <w:sz w:val="20"/>
-                      <w:szCs w:val="20"/>
+                  <w:tcW w:w="1757" w:type="dxa"/>
+                  <w:tcBorders>
+                    <w:top w:val="single" w:sz="6" w:space="0" w:color="auto"/>
+                    <w:left w:val="single" w:sz="6" w:space="0" w:color="auto"/>
+                    <w:bottom w:val="single" w:sz="6" w:space="0" w:color="auto"/>
+                    <w:right w:val="single" w:sz="12" w:space="0" w:color="auto"/>
+                  </w:tcBorders>
+                  <w:shd w:val="clear" w:color="auto" w:fill="BFBFBF" w:themeFill="background1" w:themeFillShade="BF"/>
+                </w:tcPr>
+                <w:p>
+                  <w:pPr>
+                    <w:jc w:val="center"/>
+                    <w:rPr>
+                      <w:rStyle w:val="hps"/>
+                      <w:b/>
+                      <w:sz w:val="16"/>
+                      <w:szCs w:val="16"/>
+                      <w:lang w:val="en-GB"/>
+                    </w:rPr>
+                  </w:pPr>
+                  <w:r>
+                    <w:rPr>
+                      <w:rStyle w:val="hps"/>
+                      <w:b/>
+                      <w:sz w:val="16"/>
+                      <w:szCs w:val="16"/>
                       <w:lang w:val="en-GB"/>
                     </w:rPr>
                     <w:t>4</w:t>
+                  </w:r>
+                </w:p>
+              </w:tc>
+              <w:tc>
+                <w:tcPr>
+                  <w:tcW w:w="1422" w:type="dxa"/>
+                  <w:tcBorders>
+                    <w:top w:val="single" w:sz="6" w:space="0" w:color="auto"/>
+                    <w:left w:val="single" w:sz="6" w:space="0" w:color="auto"/>
+                    <w:bottom w:val="single" w:sz="6" w:space="0" w:color="auto"/>
+                    <w:right w:val="single" w:sz="12" w:space="0" w:color="auto"/>
+                  </w:tcBorders>
+                  <w:shd w:val="clear" w:color="auto" w:fill="BFBFBF" w:themeFill="background1" w:themeFillShade="BF"/>
+                </w:tcPr>
+                <w:p>
+                  <w:pPr>
+                    <w:jc w:val="center"/>
+                    <w:rPr>
+                      <w:rStyle w:val="hps"/>
+                      <w:b/>
+                      <w:sz w:val="16"/>
+                      <w:szCs w:val="16"/>
+                      <w:lang w:val="en-GB"/>
+                    </w:rPr>
+                  </w:pPr>
+                  <w:r>
+                    <w:rPr>
+                      <w:rStyle w:val="hps"/>
+                      <w:b/>
+                      <w:sz w:val="16"/>
+                      <w:szCs w:val="16"/>
+                      <w:lang w:val="en-GB"/>
+                    </w:rPr>
+                    <w:t>…</w:t>
                   </w:r>
                 </w:p>
               </w:tc>
@@ -4057,7 +4166,7 @@
             <w:tr>
               <w:tc>
                 <w:tcPr>
-                  <w:tcW w:w="1151" w:type="dxa"/>
+                  <w:tcW w:w="1028" w:type="dxa"/>
                   <w:tcBorders>
                     <w:top w:val="nil"/>
                     <w:left w:val="single" w:sz="4" w:space="0" w:color="F2F2F2" w:themeColor="background1" w:themeShade="F2"/>
@@ -4075,6 +4184,7 @@
                       <w:lang w:val="en-GB"/>
                     </w:rPr>
                   </w:pPr>
+                  <w:proofErr w:type="spellStart"/>
                   <w:r>
                     <w:rPr>
                       <w:rStyle w:val="hps"/>
@@ -4083,11 +4193,12 @@
                     </w:rPr>
                     <w:t>Bsp</w:t>
                   </w:r>
-                </w:p>
-              </w:tc>
-              <w:tc>
-                <w:tcPr>
-                  <w:tcW w:w="1419" w:type="dxa"/>
+                  <w:proofErr w:type="spellEnd"/>
+                </w:p>
+              </w:tc>
+              <w:tc>
+                <w:tcPr>
+                  <w:tcW w:w="879" w:type="dxa"/>
                   <w:tcBorders>
                     <w:top w:val="single" w:sz="6" w:space="0" w:color="auto"/>
                     <w:left w:val="single" w:sz="12" w:space="0" w:color="auto"/>
@@ -4103,17 +4214,17 @@
                     <w:rPr>
                       <w:rStyle w:val="hps"/>
                       <w:b/>
-                      <w:sz w:val="20"/>
-                      <w:szCs w:val="20"/>
-                      <w:lang w:val="en-GB"/>
-                    </w:rPr>
-                  </w:pPr>
-                  <w:r>
-                    <w:rPr>
-                      <w:rStyle w:val="hps"/>
-                      <w:b/>
-                      <w:sz w:val="20"/>
-                      <w:szCs w:val="20"/>
+                      <w:sz w:val="16"/>
+                      <w:szCs w:val="16"/>
+                      <w:lang w:val="en-GB"/>
+                    </w:rPr>
+                  </w:pPr>
+                  <w:r>
+                    <w:rPr>
+                      <w:rStyle w:val="hps"/>
+                      <w:b/>
+                      <w:sz w:val="16"/>
+                      <w:szCs w:val="16"/>
                       <w:lang w:val="en-GB"/>
                     </w:rPr>
                     <w:t>0x0B</w:t>
@@ -4122,7 +4233,7 @@
               </w:tc>
               <w:tc>
                 <w:tcPr>
-                  <w:tcW w:w="1233" w:type="dxa"/>
+                  <w:tcW w:w="790" w:type="dxa"/>
                   <w:tcBorders>
                     <w:top w:val="single" w:sz="6" w:space="0" w:color="auto"/>
                     <w:left w:val="single" w:sz="6" w:space="0" w:color="auto"/>
@@ -4138,17 +4249,17 @@
                     <w:rPr>
                       <w:rStyle w:val="hps"/>
                       <w:b/>
-                      <w:sz w:val="20"/>
-                      <w:szCs w:val="20"/>
-                      <w:lang w:val="en-GB"/>
-                    </w:rPr>
-                  </w:pPr>
-                  <w:r>
-                    <w:rPr>
-                      <w:rStyle w:val="hps"/>
-                      <w:b/>
-                      <w:sz w:val="20"/>
-                      <w:szCs w:val="20"/>
+                      <w:sz w:val="16"/>
+                      <w:szCs w:val="16"/>
+                      <w:lang w:val="en-GB"/>
+                    </w:rPr>
+                  </w:pPr>
+                  <w:r>
+                    <w:rPr>
+                      <w:rStyle w:val="hps"/>
+                      <w:b/>
+                      <w:sz w:val="16"/>
+                      <w:szCs w:val="16"/>
                       <w:lang w:val="en-GB"/>
                     </w:rPr>
                     <w:t>0x04</w:t>
@@ -4157,7 +4268,7 @@
               </w:tc>
               <w:tc>
                 <w:tcPr>
-                  <w:tcW w:w="1464" w:type="dxa"/>
+                  <w:tcW w:w="1115" w:type="dxa"/>
                   <w:tcBorders>
                     <w:top w:val="single" w:sz="6" w:space="0" w:color="auto"/>
                     <w:left w:val="single" w:sz="6" w:space="0" w:color="auto"/>
@@ -4172,17 +4283,17 @@
                     <w:rPr>
                       <w:rStyle w:val="hps"/>
                       <w:b/>
-                      <w:sz w:val="20"/>
-                      <w:szCs w:val="20"/>
-                      <w:lang w:val="en-GB"/>
-                    </w:rPr>
-                  </w:pPr>
-                  <w:r>
-                    <w:rPr>
-                      <w:rStyle w:val="hps"/>
-                      <w:b/>
-                      <w:sz w:val="20"/>
-                      <w:szCs w:val="20"/>
+                      <w:sz w:val="16"/>
+                      <w:szCs w:val="16"/>
+                      <w:lang w:val="en-GB"/>
+                    </w:rPr>
+                  </w:pPr>
+                  <w:r>
+                    <w:rPr>
+                      <w:rStyle w:val="hps"/>
+                      <w:b/>
+                      <w:sz w:val="16"/>
+                      <w:szCs w:val="16"/>
                       <w:lang w:val="en-GB"/>
                     </w:rPr>
                     <w:t>0x01</w:t>
@@ -4191,7 +4302,7 @@
               </w:tc>
               <w:tc>
                 <w:tcPr>
-                  <w:tcW w:w="1233" w:type="dxa"/>
+                  <w:tcW w:w="692" w:type="dxa"/>
                   <w:tcBorders>
                     <w:top w:val="single" w:sz="6" w:space="0" w:color="auto"/>
                     <w:left w:val="single" w:sz="6" w:space="0" w:color="auto"/>
@@ -4206,17 +4317,17 @@
                     <w:rPr>
                       <w:rStyle w:val="hps"/>
                       <w:b/>
-                      <w:sz w:val="20"/>
-                      <w:szCs w:val="20"/>
-                      <w:lang w:val="en-GB"/>
-                    </w:rPr>
-                  </w:pPr>
-                  <w:r>
-                    <w:rPr>
-                      <w:rStyle w:val="hps"/>
-                      <w:b/>
-                      <w:sz w:val="20"/>
-                      <w:szCs w:val="20"/>
+                      <w:sz w:val="16"/>
+                      <w:szCs w:val="16"/>
+                      <w:lang w:val="en-GB"/>
+                    </w:rPr>
+                  </w:pPr>
+                  <w:r>
+                    <w:rPr>
+                      <w:rStyle w:val="hps"/>
+                      <w:b/>
+                      <w:sz w:val="16"/>
+                      <w:szCs w:val="16"/>
                       <w:lang w:val="en-GB"/>
                     </w:rPr>
                     <w:t>0x01</w:t>
@@ -4225,7 +4336,7 @@
               </w:tc>
               <w:tc>
                 <w:tcPr>
-                  <w:tcW w:w="1233" w:type="dxa"/>
+                  <w:tcW w:w="1291" w:type="dxa"/>
                   <w:tcBorders>
                     <w:top w:val="single" w:sz="6" w:space="0" w:color="auto"/>
                     <w:left w:val="single" w:sz="6" w:space="0" w:color="auto"/>
@@ -4240,17 +4351,17 @@
                     <w:rPr>
                       <w:rStyle w:val="hps"/>
                       <w:b/>
-                      <w:sz w:val="20"/>
-                      <w:szCs w:val="20"/>
-                      <w:lang w:val="en-GB"/>
-                    </w:rPr>
-                  </w:pPr>
-                  <w:r>
-                    <w:rPr>
-                      <w:rStyle w:val="hps"/>
-                      <w:b/>
-                      <w:sz w:val="20"/>
-                      <w:szCs w:val="20"/>
+                      <w:sz w:val="16"/>
+                      <w:szCs w:val="16"/>
+                      <w:lang w:val="en-GB"/>
+                    </w:rPr>
+                  </w:pPr>
+                  <w:r>
+                    <w:rPr>
+                      <w:rStyle w:val="hps"/>
+                      <w:b/>
+                      <w:sz w:val="16"/>
+                      <w:szCs w:val="16"/>
                       <w:lang w:val="en-GB"/>
                     </w:rPr>
                     <w:t>0x0A 00 00 00</w:t>
@@ -4259,7 +4370,7 @@
               </w:tc>
               <w:tc>
                 <w:tcPr>
-                  <w:tcW w:w="1233" w:type="dxa"/>
+                  <w:tcW w:w="1757" w:type="dxa"/>
                   <w:tcBorders>
                     <w:top w:val="single" w:sz="6" w:space="0" w:color="auto"/>
                     <w:left w:val="single" w:sz="6" w:space="0" w:color="auto"/>
@@ -4274,20 +4385,54 @@
                     <w:rPr>
                       <w:rStyle w:val="hps"/>
                       <w:b/>
-                      <w:sz w:val="20"/>
-                      <w:szCs w:val="20"/>
-                      <w:lang w:val="en-GB"/>
-                    </w:rPr>
-                  </w:pPr>
-                  <w:r>
-                    <w:rPr>
-                      <w:rStyle w:val="hps"/>
-                      <w:b/>
-                      <w:sz w:val="20"/>
-                      <w:szCs w:val="20"/>
+                      <w:sz w:val="16"/>
+                      <w:szCs w:val="16"/>
+                      <w:lang w:val="en-GB"/>
+                    </w:rPr>
+                  </w:pPr>
+                  <w:r>
+                    <w:rPr>
+                      <w:rStyle w:val="hps"/>
+                      <w:b/>
+                      <w:sz w:val="16"/>
+                      <w:szCs w:val="16"/>
                       <w:lang w:val="en-GB"/>
                     </w:rPr>
                     <w:t>0x00 00 00 00</w:t>
+                  </w:r>
+                </w:p>
+              </w:tc>
+              <w:tc>
+                <w:tcPr>
+                  <w:tcW w:w="1422" w:type="dxa"/>
+                  <w:tcBorders>
+                    <w:top w:val="single" w:sz="6" w:space="0" w:color="auto"/>
+                    <w:left w:val="single" w:sz="6" w:space="0" w:color="auto"/>
+                    <w:bottom w:val="single" w:sz="12" w:space="0" w:color="auto"/>
+                    <w:right w:val="single" w:sz="12" w:space="0" w:color="auto"/>
+                  </w:tcBorders>
+                  <w:shd w:val="clear" w:color="auto" w:fill="BFBFBF" w:themeFill="background1" w:themeFillShade="BF"/>
+                </w:tcPr>
+                <w:p>
+                  <w:pPr>
+                    <w:jc w:val="center"/>
+                    <w:rPr>
+                      <w:rStyle w:val="hps"/>
+                      <w:b/>
+                      <w:sz w:val="16"/>
+                      <w:szCs w:val="16"/>
+                      <w:lang w:val="en-GB"/>
+                    </w:rPr>
+                  </w:pPr>
+                  <w:r>
+                    <w:rPr>
+                      <w:rStyle w:val="hps"/>
+                      <w:b/>
+                      <w:sz w:val="16"/>
+                      <w:szCs w:val="16"/>
+                      <w:lang w:val="en-GB"/>
+                    </w:rPr>
+                    <w:t>…</w:t>
                   </w:r>
                 </w:p>
               </w:tc>
@@ -4649,6 +4794,7 @@
                       <w:lang w:val="en-GB"/>
                     </w:rPr>
                   </w:pPr>
+                  <w:proofErr w:type="spellStart"/>
                   <w:r>
                     <w:rPr>
                       <w:rStyle w:val="hps"/>
@@ -4657,6 +4803,7 @@
                     </w:rPr>
                     <w:t>Bsp</w:t>
                   </w:r>
+                  <w:proofErr w:type="spellEnd"/>
                 </w:p>
               </w:tc>
               <w:tc>
@@ -4777,8 +4924,36 @@
     <w:p>
       <w:pPr>
         <w:jc w:val="left"/>
+        <w:rPr>
+          <w:lang w:val="en-US"/>
+        </w:rPr>
       </w:pPr>
+      <w:proofErr w:type="gramStart"/>
       <w:r>
+        <w:rPr>
+          <w:lang w:val="en-US"/>
+        </w:rPr>
+        <w:t>Contains a List of Outputs that wi</w:t>
+      </w:r>
+      <w:r>
+        <w:rPr>
+          <w:lang w:val="en-US"/>
+        </w:rPr>
+        <w:t>ll be set.</w:t>
+      </w:r>
+      <w:proofErr w:type="gramEnd"/>
+      <w:r>
+        <w:rPr>
+          <w:lang w:val="en-US"/>
+        </w:rPr>
+        <w:t xml:space="preserve"> </w:t>
+      </w:r>
+      <w:bookmarkStart w:id="0" w:name="_GoBack"/>
+      <w:bookmarkEnd w:id="0"/>
+      <w:r>
+        <w:rPr>
+          <w:lang w:val="en-US"/>
+        </w:rPr>
         <w:br w:type="page"/>
       </w:r>
     </w:p>
@@ -5119,6 +5294,7 @@
                       <w:lang w:val="en-GB"/>
                     </w:rPr>
                   </w:pPr>
+                  <w:proofErr w:type="spellStart"/>
                   <w:r>
                     <w:rPr>
                       <w:rStyle w:val="hps"/>
@@ -5127,6 +5303,7 @@
                     </w:rPr>
                     <w:t>Bsp</w:t>
                   </w:r>
+                  <w:proofErr w:type="spellEnd"/>
                 </w:p>
               </w:tc>
               <w:tc>
@@ -5901,6 +6078,7 @@
                       <w:lang w:val="en-GB"/>
                     </w:rPr>
                   </w:pPr>
+                  <w:proofErr w:type="spellStart"/>
                   <w:r>
                     <w:rPr>
                       <w:rStyle w:val="hps"/>
@@ -5909,6 +6087,7 @@
                     </w:rPr>
                     <w:t>Bsp</w:t>
                   </w:r>
+                  <w:proofErr w:type="spellEnd"/>
                 </w:p>
               </w:tc>
               <w:tc>
@@ -6520,6 +6699,7 @@
                       <w:lang w:val="en-GB"/>
                     </w:rPr>
                   </w:pPr>
+                  <w:proofErr w:type="spellStart"/>
                   <w:r>
                     <w:rPr>
                       <w:rStyle w:val="hps"/>
@@ -6528,6 +6708,7 @@
                     </w:rPr>
                     <w:t>Bsp</w:t>
                   </w:r>
+                  <w:proofErr w:type="spellEnd"/>
                 </w:p>
               </w:tc>
               <w:tc>
@@ -6559,8 +6740,6 @@
                     </w:rPr>
                     <w:t>0x02</w:t>
                   </w:r>
-                  <w:bookmarkStart w:id="0" w:name="_GoBack"/>
-                  <w:bookmarkEnd w:id="0"/>
                 </w:p>
               </w:tc>
               <w:tc>
@@ -7225,6 +7404,7 @@
                       <w:lang w:val="en-GB"/>
                     </w:rPr>
                   </w:pPr>
+                  <w:proofErr w:type="spellStart"/>
                   <w:r>
                     <w:rPr>
                       <w:rStyle w:val="hps"/>
@@ -7233,6 +7413,7 @@
                     </w:rPr>
                     <w:t>Bsp</w:t>
                   </w:r>
+                  <w:proofErr w:type="spellEnd"/>
                 </w:p>
               </w:tc>
               <w:tc>
@@ -7749,6 +7930,7 @@
                       <w:lang w:val="en-GB"/>
                     </w:rPr>
                   </w:pPr>
+                  <w:proofErr w:type="spellStart"/>
                   <w:r>
                     <w:rPr>
                       <w:rStyle w:val="hps"/>
@@ -7757,6 +7939,7 @@
                     </w:rPr>
                     <w:t>Bsp</w:t>
                   </w:r>
+                  <w:proofErr w:type="spellEnd"/>
                 </w:p>
               </w:tc>
               <w:tc>
@@ -8364,6 +8547,7 @@
                       <w:lang w:val="en-GB"/>
                     </w:rPr>
                   </w:pPr>
+                  <w:proofErr w:type="spellStart"/>
                   <w:r>
                     <w:rPr>
                       <w:rStyle w:val="hps"/>
@@ -8372,6 +8556,7 @@
                     </w:rPr>
                     <w:t>Bsp</w:t>
                   </w:r>
+                  <w:proofErr w:type="spellEnd"/>
                 </w:p>
               </w:tc>
               <w:tc>
@@ -8864,6 +9049,7 @@
                       <w:lang w:val="en-GB"/>
                     </w:rPr>
                   </w:pPr>
+                  <w:proofErr w:type="spellStart"/>
                   <w:r>
                     <w:rPr>
                       <w:rStyle w:val="hps"/>
@@ -8872,6 +9058,7 @@
                     </w:rPr>
                     <w:t>Bsp</w:t>
                   </w:r>
+                  <w:proofErr w:type="spellEnd"/>
                 </w:p>
               </w:tc>
               <w:tc>
@@ -9486,6 +9673,7 @@
                       <w:lang w:val="en-GB"/>
                     </w:rPr>
                   </w:pPr>
+                  <w:proofErr w:type="spellStart"/>
                   <w:r>
                     <w:rPr>
                       <w:rStyle w:val="hps"/>
@@ -9494,6 +9682,7 @@
                     </w:rPr>
                     <w:t>Bsp</w:t>
                   </w:r>
+                  <w:proofErr w:type="spellEnd"/>
                 </w:p>
               </w:tc>
               <w:tc>
@@ -9994,6 +10183,7 @@
                       <w:lang w:val="en-GB"/>
                     </w:rPr>
                   </w:pPr>
+                  <w:proofErr w:type="spellStart"/>
                   <w:r>
                     <w:rPr>
                       <w:rStyle w:val="hps"/>
@@ -10002,6 +10192,7 @@
                     </w:rPr>
                     <w:t>Bsp</w:t>
                   </w:r>
+                  <w:proofErr w:type="spellEnd"/>
                 </w:p>
               </w:tc>
               <w:tc>
@@ -10864,6 +11055,7 @@
                       <w:lang w:val="en-GB"/>
                     </w:rPr>
                   </w:pPr>
+                  <w:proofErr w:type="spellStart"/>
                   <w:r>
                     <w:rPr>
                       <w:rStyle w:val="hps"/>
@@ -10872,6 +11064,7 @@
                     </w:rPr>
                     <w:t>Bsp</w:t>
                   </w:r>
+                  <w:proofErr w:type="spellEnd"/>
                 </w:p>
               </w:tc>
               <w:tc>

</xml_diff>